<commit_message>
Assetnamen behoben und HDPI
</commit_message>
<xml_diff>
--- a/Dokumentation/Projektmappe IT III - Version Julian.docx
+++ b/Dokumentation/Projektmappe IT III - Version Julian.docx
@@ -2856,7 +2856,7 @@
           </w:tcPr>
           <w:p>
             <w:r>
-              <w:t>Landschaft-IT1</w:t>
+              <w:t>Landschaft</w:t>
             </w:r>
           </w:p>
         </w:tc>
@@ -5342,8 +5342,6 @@
             <w:r>
               <w:t>Nemangou</w:t>
             </w:r>
-            <w:bookmarkStart w:id="2" w:name="_GoBack"/>
-            <w:bookmarkEnd w:id="2"/>
             <w:proofErr w:type="spellEnd"/>
           </w:p>
         </w:tc>
@@ -5467,7 +5465,7 @@
       <w:pPr>
         <w:pStyle w:val="berschrift2"/>
       </w:pPr>
-      <w:bookmarkStart w:id="3" w:name="_Toc513952266"/>
+      <w:bookmarkStart w:id="2" w:name="_Toc513952266"/>
       <w:r>
         <w:rPr>
           <w:color w:val="auto"/>
@@ -5477,14 +5475,8 @@
         <w:lastRenderedPageBreak/>
         <w:t>MSCs</w:t>
       </w:r>
-      <w:bookmarkEnd w:id="3"/>
+      <w:bookmarkEnd w:id="2"/>
     </w:p>
-    <w:p>
-      <w:r>
-        <w:t>MSC-Diagramme inkl. Bezeichner und, falls nötig, erläuterndem Text (beispielsweise getroffene Annahmen)</w:t>
-      </w:r>
-    </w:p>
-    <w:p/>
     <w:p>
       <w:proofErr w:type="spellStart"/>
       <w:r>
@@ -5492,7 +5484,15 @@
       </w:r>
       <w:proofErr w:type="spellEnd"/>
       <w:r>
-        <w:t xml:space="preserve"> Spielerzug (Julian Flieter):</w:t>
+        <w:t xml:space="preserve"> Spielerzug (Julian </w:t>
+      </w:r>
+      <w:proofErr w:type="spellStart"/>
+      <w:r>
+        <w:t>Flieter</w:t>
+      </w:r>
+      <w:proofErr w:type="spellEnd"/>
+      <w:r>
+        <w:t>):</w:t>
       </w:r>
     </w:p>
     <w:p>
@@ -5562,6 +5562,9 @@
     <w:p/>
     <w:p/>
     <w:p/>
+    <w:p/>
+    <w:p/>
+    <w:p/>
     <w:p>
       <w:proofErr w:type="spellStart"/>
       <w:r>
@@ -5570,7 +5573,15 @@
       </w:r>
       <w:proofErr w:type="spellEnd"/>
       <w:r>
-        <w:t xml:space="preserve"> (Julian Flieter):</w:t>
+        <w:t xml:space="preserve"> (Julian </w:t>
+      </w:r>
+      <w:proofErr w:type="spellStart"/>
+      <w:r>
+        <w:t>Flieter</w:t>
+      </w:r>
+      <w:proofErr w:type="spellEnd"/>
+      <w:r>
+        <w:t>):</w:t>
       </w:r>
     </w:p>
     <w:p>
@@ -5633,6 +5644,19 @@
     <w:p/>
     <w:p/>
     <w:p/>
+    <w:p/>
+    <w:p/>
+    <w:p/>
+    <w:p/>
+    <w:p/>
+    <w:p/>
+    <w:p/>
+    <w:p/>
+    <w:p/>
+    <w:p/>
+    <w:p/>
+    <w:p/>
+    <w:p/>
     <w:p>
       <w:pPr>
         <w:pStyle w:val="berschrift2"/>
@@ -5642,21 +5666,17 @@
           <w:szCs w:val="32"/>
         </w:rPr>
       </w:pPr>
-      <w:bookmarkStart w:id="4" w:name="_Toc513952267"/>
+      <w:bookmarkStart w:id="3" w:name="_Toc513952267"/>
       <w:r>
         <w:rPr>
           <w:color w:val="auto"/>
           <w:sz w:val="32"/>
           <w:szCs w:val="32"/>
         </w:rPr>
+        <w:lastRenderedPageBreak/>
         <w:t>UML Klassendiagramm</w:t>
       </w:r>
-      <w:bookmarkEnd w:id="4"/>
-    </w:p>
-    <w:p>
-      <w:r>
-        <w:t>Erläuterung des Klassendiagramms:</w:t>
-      </w:r>
+      <w:bookmarkEnd w:id="3"/>
     </w:p>
     <w:p>
       <w:r>
@@ -5664,7 +5684,6 @@
           <w:noProof/>
           <w:lang w:eastAsia="de-DE"/>
         </w:rPr>
-        <w:lastRenderedPageBreak/>
         <w:drawing>
           <wp:inline distT="0" distB="0" distL="0" distR="0" wp14:anchorId="238E6DF0" wp14:editId="05F588A5">
             <wp:extent cx="5762625" cy="4638675"/>
@@ -5724,7 +5743,27 @@
           <w:szCs w:val="32"/>
         </w:rPr>
       </w:pPr>
-      <w:bookmarkStart w:id="5" w:name="_Toc513952268"/>
+      <w:bookmarkStart w:id="4" w:name="_Toc513952268"/>
+    </w:p>
+    <w:p>
+      <w:pPr>
+        <w:pStyle w:val="berschrift2"/>
+        <w:rPr>
+          <w:color w:val="auto"/>
+          <w:sz w:val="32"/>
+          <w:szCs w:val="32"/>
+        </w:rPr>
+      </w:pPr>
+    </w:p>
+    <w:p>
+      <w:pPr>
+        <w:pStyle w:val="berschrift2"/>
+        <w:rPr>
+          <w:color w:val="auto"/>
+          <w:sz w:val="32"/>
+          <w:szCs w:val="32"/>
+        </w:rPr>
+      </w:pPr>
       <w:r>
         <w:rPr>
           <w:color w:val="auto"/>
@@ -5733,7 +5772,7 @@
         </w:rPr>
         <w:t>Funktionalitätsplanung</w:t>
       </w:r>
-      <w:bookmarkEnd w:id="5"/>
+      <w:bookmarkEnd w:id="4"/>
     </w:p>
     <w:tbl>
       <w:tblPr>
@@ -6487,6 +6526,7 @@
               <w:rPr>
                 <w:b/>
               </w:rPr>
+              <w:lastRenderedPageBreak/>
               <w:t>2.</w:t>
             </w:r>
           </w:p>
@@ -6752,7 +6792,6 @@
           </w:tcPr>
           <w:p>
             <w:r>
-              <w:lastRenderedPageBreak/>
               <w:t>3.1</w:t>
             </w:r>
           </w:p>
@@ -8861,16 +8900,17 @@
           <w:szCs w:val="40"/>
         </w:rPr>
       </w:pPr>
-      <w:bookmarkStart w:id="6" w:name="_Toc513952269"/>
+      <w:bookmarkStart w:id="5" w:name="_Toc513952269"/>
       <w:r>
         <w:rPr>
           <w:color w:val="auto"/>
           <w:sz w:val="40"/>
           <w:szCs w:val="40"/>
         </w:rPr>
+        <w:lastRenderedPageBreak/>
         <w:t>Iteration II</w:t>
       </w:r>
-      <w:bookmarkEnd w:id="6"/>
+      <w:bookmarkEnd w:id="5"/>
     </w:p>
     <w:p>
       <w:pPr>
@@ -8881,7 +8921,7 @@
           <w:szCs w:val="32"/>
         </w:rPr>
       </w:pPr>
-      <w:bookmarkStart w:id="7" w:name="_Toc513952270"/>
+      <w:bookmarkStart w:id="6" w:name="_Toc513952270"/>
       <w:r>
         <w:rPr>
           <w:color w:val="auto"/>
@@ -8890,7 +8930,7 @@
         </w:rPr>
         <w:t>User-Stories</w:t>
       </w:r>
-      <w:bookmarkEnd w:id="7"/>
+      <w:bookmarkEnd w:id="6"/>
     </w:p>
     <w:tbl>
       <w:tblPr>
@@ -8921,7 +8961,6 @@
               <w:rPr>
                 <w:b/>
               </w:rPr>
-              <w:lastRenderedPageBreak/>
               <w:t>User Story-ID</w:t>
             </w:r>
           </w:p>
@@ -9551,6 +9590,7 @@
               <w:rPr>
                 <w:b/>
               </w:rPr>
+              <w:lastRenderedPageBreak/>
               <w:t>User Story-ID</w:t>
             </w:r>
           </w:p>
@@ -9613,7 +9653,6 @@
               <w:rPr>
                 <w:b/>
               </w:rPr>
-              <w:lastRenderedPageBreak/>
               <w:t>Geschätzter Realisierungsaufwand</w:t>
             </w:r>
           </w:p>
@@ -10229,6 +10268,7 @@
               <w:rPr>
                 <w:b/>
               </w:rPr>
+              <w:lastRenderedPageBreak/>
               <w:t>User Story-ID</w:t>
             </w:r>
           </w:p>
@@ -10273,11 +10313,7 @@
           </w:tcPr>
           <w:p>
             <w:r>
-              <w:t xml:space="preserve">Als Spieler möchte ich mindestens vier verschiedene </w:t>
-            </w:r>
-            <w:r>
-              <w:lastRenderedPageBreak/>
-              <w:t>Spiellandschaften haben, um Abwechslung im Spiel zu haben.</w:t>
+              <w:t>Als Spieler möchte ich mindestens vier verschiedene Spiellandschaften haben, um Abwechslung im Spiel zu haben.</w:t>
             </w:r>
           </w:p>
         </w:tc>
@@ -10298,7 +10334,6 @@
               <w:rPr>
                 <w:b/>
               </w:rPr>
-              <w:lastRenderedPageBreak/>
               <w:t>Geschätzter Realisierungsaufwand</w:t>
             </w:r>
           </w:p>
@@ -10896,6 +10931,7 @@
               <w:rPr>
                 <w:b/>
               </w:rPr>
+              <w:lastRenderedPageBreak/>
               <w:t>User Story-ID</w:t>
             </w:r>
           </w:p>
@@ -10927,7 +10963,6 @@
               <w:rPr>
                 <w:b/>
               </w:rPr>
-              <w:lastRenderedPageBreak/>
               <w:t>User Story-Beschreibung</w:t>
             </w:r>
           </w:p>
@@ -11484,7 +11519,78 @@
           <w:szCs w:val="32"/>
         </w:rPr>
       </w:pPr>
-      <w:bookmarkStart w:id="8" w:name="_Toc513952271"/>
+      <w:bookmarkStart w:id="7" w:name="_Toc513952271"/>
+    </w:p>
+    <w:p>
+      <w:pPr>
+        <w:pStyle w:val="berschrift2"/>
+        <w:rPr>
+          <w:color w:val="auto"/>
+          <w:sz w:val="32"/>
+          <w:szCs w:val="32"/>
+        </w:rPr>
+      </w:pPr>
+    </w:p>
+    <w:p>
+      <w:pPr>
+        <w:pStyle w:val="berschrift2"/>
+        <w:rPr>
+          <w:color w:val="auto"/>
+          <w:sz w:val="32"/>
+          <w:szCs w:val="32"/>
+        </w:rPr>
+      </w:pPr>
+    </w:p>
+    <w:p>
+      <w:pPr>
+        <w:pStyle w:val="berschrift2"/>
+        <w:rPr>
+          <w:color w:val="auto"/>
+          <w:sz w:val="32"/>
+          <w:szCs w:val="32"/>
+        </w:rPr>
+      </w:pPr>
+    </w:p>
+    <w:p>
+      <w:pPr>
+        <w:pStyle w:val="berschrift2"/>
+        <w:rPr>
+          <w:color w:val="auto"/>
+          <w:sz w:val="32"/>
+          <w:szCs w:val="32"/>
+        </w:rPr>
+      </w:pPr>
+    </w:p>
+    <w:p>
+      <w:pPr>
+        <w:pStyle w:val="berschrift2"/>
+        <w:rPr>
+          <w:color w:val="auto"/>
+          <w:sz w:val="32"/>
+          <w:szCs w:val="32"/>
+        </w:rPr>
+      </w:pPr>
+    </w:p>
+    <w:p>
+      <w:pPr>
+        <w:pStyle w:val="berschrift2"/>
+        <w:rPr>
+          <w:color w:val="auto"/>
+          <w:sz w:val="32"/>
+          <w:szCs w:val="32"/>
+        </w:rPr>
+      </w:pPr>
+    </w:p>
+    <w:p/>
+    <w:p>
+      <w:pPr>
+        <w:pStyle w:val="berschrift2"/>
+        <w:rPr>
+          <w:color w:val="auto"/>
+          <w:sz w:val="32"/>
+          <w:szCs w:val="32"/>
+        </w:rPr>
+      </w:pPr>
       <w:r>
         <w:rPr>
           <w:color w:val="auto"/>
@@ -11494,22 +11600,30 @@
         <w:lastRenderedPageBreak/>
         <w:t>MSCs</w:t>
       </w:r>
-      <w:bookmarkEnd w:id="8"/>
+      <w:bookmarkEnd w:id="7"/>
+    </w:p>
+    <w:p/>
+    <w:p>
+      <w:r>
+        <w:t>Spielstart</w:t>
+      </w:r>
     </w:p>
     <w:p>
-      <w:r>
-        <w:t>Spielgrenze</w:t>
-      </w:r>
+      <w:pPr>
+        <w:rPr>
+          <w:sz w:val="32"/>
+          <w:szCs w:val="32"/>
+        </w:rPr>
+      </w:pPr>
       <w:r>
         <w:rPr>
           <w:noProof/>
-          <w:lang w:eastAsia="de-DE"/>
         </w:rPr>
         <w:drawing>
-          <wp:inline distT="0" distB="0" distL="0" distR="0" wp14:anchorId="1201D0C6" wp14:editId="4098F675">
-            <wp:extent cx="5156200" cy="5918200"/>
-            <wp:effectExtent l="0" t="0" r="6350" b="6350"/>
-            <wp:docPr id="5" name="Grafik 5"/>
+          <wp:inline distT="0" distB="0" distL="0" distR="0" wp14:anchorId="264AF1B0" wp14:editId="3A88020F">
+            <wp:extent cx="4010025" cy="2581275"/>
+            <wp:effectExtent l="0" t="0" r="9525" b="9525"/>
+            <wp:docPr id="1" name="Grafik 1"/>
             <wp:cNvGraphicFramePr>
               <a:graphicFrameLocks xmlns:a="http://schemas.openxmlformats.org/drawingml/2006/main" noChangeAspect="1"/>
             </wp:cNvGraphicFramePr>
@@ -11538,7 +11652,7 @@
                   <pic:spPr bwMode="auto">
                     <a:xfrm>
                       <a:off x="0" y="0"/>
-                      <a:ext cx="5156200" cy="5918200"/>
+                      <a:ext cx="4010025" cy="2581275"/>
                     </a:xfrm>
                     <a:prstGeom prst="rect">
                       <a:avLst/>
@@ -11554,30 +11668,25 @@
           </wp:inline>
         </w:drawing>
       </w:r>
+      <w:bookmarkStart w:id="8" w:name="_Toc513952272"/>
     </w:p>
+    <w:p/>
+    <w:p/>
     <w:p>
       <w:r>
-        <w:br w:type="page"/>
+        <w:t>Rundenende</w:t>
       </w:r>
     </w:p>
     <w:p>
       <w:r>
-        <w:lastRenderedPageBreak/>
-        <w:t>Spielwelt</w:t>
-      </w:r>
-      <w:r>
-        <w:br/>
-      </w:r>
-      <w:r>
         <w:rPr>
           <w:noProof/>
-          <w:lang w:eastAsia="de-DE"/>
         </w:rPr>
         <w:drawing>
-          <wp:inline distT="0" distB="0" distL="0" distR="0" wp14:anchorId="5000DC28" wp14:editId="72B9F16B">
-            <wp:extent cx="5033962" cy="5947152"/>
-            <wp:effectExtent l="0" t="0" r="0" b="0"/>
-            <wp:docPr id="21" name="Grafik 21"/>
+          <wp:inline distT="0" distB="0" distL="0" distR="0" wp14:anchorId="14A4831B" wp14:editId="123B6D55">
+            <wp:extent cx="4343400" cy="3152775"/>
+            <wp:effectExtent l="0" t="0" r="0" b="9525"/>
+            <wp:docPr id="3" name="Grafik 3"/>
             <wp:cNvGraphicFramePr>
               <a:graphicFrameLocks xmlns:a="http://schemas.openxmlformats.org/drawingml/2006/main" noChangeAspect="1"/>
             </wp:cNvGraphicFramePr>
@@ -11585,7 +11694,7 @@
               <a:graphicData uri="http://schemas.openxmlformats.org/drawingml/2006/picture">
                 <pic:pic xmlns:pic="http://schemas.openxmlformats.org/drawingml/2006/picture">
                   <pic:nvPicPr>
-                    <pic:cNvPr id="0" name="Picture 12"/>
+                    <pic:cNvPr id="0" name="Picture 3"/>
                     <pic:cNvPicPr>
                       <a:picLocks noChangeAspect="1" noChangeArrowheads="1"/>
                     </pic:cNvPicPr>
@@ -11606,7 +11715,7 @@
                   <pic:spPr bwMode="auto">
                     <a:xfrm>
                       <a:off x="0" y="0"/>
-                      <a:ext cx="5036541" cy="5950199"/>
+                      <a:ext cx="4343400" cy="3152775"/>
                     </a:xfrm>
                     <a:prstGeom prst="rect">
                       <a:avLst/>
@@ -11623,29 +11732,28 @@
         </w:drawing>
       </w:r>
     </w:p>
+    <w:p/>
+    <w:p/>
+    <w:p/>
+    <w:p/>
+    <w:p/>
+    <w:p/>
+    <w:p/>
     <w:p>
       <w:r>
-        <w:br w:type="page"/>
+        <w:t>Spieler Zug</w:t>
       </w:r>
     </w:p>
     <w:p>
       <w:r>
-        <w:lastRenderedPageBreak/>
-        <w:t>Spezialwaffe</w:t>
-      </w:r>
-      <w:r>
-        <w:br/>
-      </w:r>
-      <w:r>
         <w:rPr>
           <w:noProof/>
-          <w:lang w:eastAsia="de-DE"/>
         </w:rPr>
         <w:drawing>
-          <wp:inline distT="0" distB="0" distL="0" distR="0" wp14:anchorId="22000921" wp14:editId="04790331">
-            <wp:extent cx="5472112" cy="6207329"/>
-            <wp:effectExtent l="0" t="0" r="0" b="3175"/>
-            <wp:docPr id="20" name="Grafik 20"/>
+          <wp:inline distT="0" distB="0" distL="0" distR="0" wp14:anchorId="4D59EFEE" wp14:editId="42B7C990">
+            <wp:extent cx="4438650" cy="6486525"/>
+            <wp:effectExtent l="0" t="0" r="0" b="9525"/>
+            <wp:docPr id="2" name="Grafik 2"/>
             <wp:cNvGraphicFramePr>
               <a:graphicFrameLocks xmlns:a="http://schemas.openxmlformats.org/drawingml/2006/main" noChangeAspect="1"/>
             </wp:cNvGraphicFramePr>
@@ -11653,7 +11761,7 @@
               <a:graphicData uri="http://schemas.openxmlformats.org/drawingml/2006/picture">
                 <pic:pic xmlns:pic="http://schemas.openxmlformats.org/drawingml/2006/picture">
                   <pic:nvPicPr>
-                    <pic:cNvPr id="0" name="Picture 10"/>
+                    <pic:cNvPr id="0" name="Picture 2"/>
                     <pic:cNvPicPr>
                       <a:picLocks noChangeAspect="1" noChangeArrowheads="1"/>
                     </pic:cNvPicPr>
@@ -11674,7 +11782,7 @@
                   <pic:spPr bwMode="auto">
                     <a:xfrm>
                       <a:off x="0" y="0"/>
-                      <a:ext cx="5474592" cy="6210142"/>
+                      <a:ext cx="4438650" cy="6486525"/>
                     </a:xfrm>
                     <a:prstGeom prst="rect">
                       <a:avLst/>
@@ -11691,29 +11799,29 @@
         </w:drawing>
       </w:r>
     </w:p>
+    <w:p/>
+    <w:p/>
+    <w:p/>
+    <w:p/>
+    <w:p/>
     <w:p>
+      <w:proofErr w:type="spellStart"/>
       <w:r>
-        <w:br w:type="page"/>
+        <w:lastRenderedPageBreak/>
+        <w:t>hMSC</w:t>
       </w:r>
+      <w:proofErr w:type="spellEnd"/>
     </w:p>
     <w:p>
       <w:r>
-        <w:lastRenderedPageBreak/>
-        <w:t>Zerstörbare Spielwelt</w:t>
-      </w:r>
-      <w:r>
-        <w:br/>
-      </w:r>
-      <w:r>
         <w:rPr>
           <w:noProof/>
-          <w:lang w:eastAsia="de-DE"/>
         </w:rPr>
         <w:drawing>
-          <wp:inline distT="0" distB="0" distL="0" distR="0" wp14:anchorId="2A77E1B0" wp14:editId="3727BA14">
-            <wp:extent cx="5156200" cy="5918200"/>
-            <wp:effectExtent l="0" t="0" r="6350" b="6350"/>
-            <wp:docPr id="10" name="Grafik 10"/>
+          <wp:inline distT="0" distB="0" distL="0" distR="0" wp14:anchorId="2529C02D" wp14:editId="590B6891">
+            <wp:extent cx="3206337" cy="4132051"/>
+            <wp:effectExtent l="0" t="0" r="0" b="1905"/>
+            <wp:docPr id="11" name="Grafik 11"/>
             <wp:cNvGraphicFramePr>
               <a:graphicFrameLocks xmlns:a="http://schemas.openxmlformats.org/drawingml/2006/main" noChangeAspect="1"/>
             </wp:cNvGraphicFramePr>
@@ -11721,7 +11829,7 @@
               <a:graphicData uri="http://schemas.openxmlformats.org/drawingml/2006/picture">
                 <pic:pic xmlns:pic="http://schemas.openxmlformats.org/drawingml/2006/picture">
                   <pic:nvPicPr>
-                    <pic:cNvPr id="0" name="Picture 4"/>
+                    <pic:cNvPr id="0" name="Picture 7"/>
                     <pic:cNvPicPr>
                       <a:picLocks noChangeAspect="1" noChangeArrowheads="1"/>
                     </pic:cNvPicPr>
@@ -11742,7 +11850,7 @@
                   <pic:spPr bwMode="auto">
                     <a:xfrm>
                       <a:off x="0" y="0"/>
-                      <a:ext cx="5156200" cy="5918200"/>
+                      <a:ext cx="3209824" cy="4136545"/>
                     </a:xfrm>
                     <a:prstGeom prst="rect">
                       <a:avLst/>
@@ -11759,330 +11867,28 @@
         </w:drawing>
       </w:r>
     </w:p>
-    <w:p>
-      <w:r>
-        <w:br w:type="page"/>
-      </w:r>
-    </w:p>
-    <w:p>
-      <w:r>
-        <w:lastRenderedPageBreak/>
-        <w:t>Waffen</w:t>
-      </w:r>
-      <w:r>
-        <w:t>auswahl</w:t>
-      </w:r>
-      <w:r>
-        <w:br/>
-      </w:r>
-      <w:r>
-        <w:rPr>
-          <w:noProof/>
-          <w:lang w:eastAsia="de-DE"/>
-        </w:rPr>
-        <w:drawing>
-          <wp:inline distT="0" distB="0" distL="0" distR="0" wp14:anchorId="67CFFD32" wp14:editId="09D46E8D">
-            <wp:extent cx="5233196" cy="4995863"/>
-            <wp:effectExtent l="0" t="0" r="5715" b="0"/>
-            <wp:docPr id="18" name="Grafik 18"/>
-            <wp:cNvGraphicFramePr>
-              <a:graphicFrameLocks xmlns:a="http://schemas.openxmlformats.org/drawingml/2006/main" noChangeAspect="1"/>
-            </wp:cNvGraphicFramePr>
-            <a:graphic xmlns:a="http://schemas.openxmlformats.org/drawingml/2006/main">
-              <a:graphicData uri="http://schemas.openxmlformats.org/drawingml/2006/picture">
-                <pic:pic xmlns:pic="http://schemas.openxmlformats.org/drawingml/2006/picture">
-                  <pic:nvPicPr>
-                    <pic:cNvPr id="0" name="Picture 3"/>
-                    <pic:cNvPicPr>
-                      <a:picLocks noChangeAspect="1" noChangeArrowheads="1"/>
-                    </pic:cNvPicPr>
-                  </pic:nvPicPr>
-                  <pic:blipFill>
-                    <a:blip r:embed="rId15">
-                      <a:extLst>
-                        <a:ext uri="{28A0092B-C50C-407E-A947-70E740481C1C}">
-                          <a14:useLocalDpi xmlns:a14="http://schemas.microsoft.com/office/drawing/2010/main" val="0"/>
-                        </a:ext>
-                      </a:extLst>
-                    </a:blip>
-                    <a:srcRect/>
-                    <a:stretch>
-                      <a:fillRect/>
-                    </a:stretch>
-                  </pic:blipFill>
-                  <pic:spPr bwMode="auto">
-                    <a:xfrm>
-                      <a:off x="0" y="0"/>
-                      <a:ext cx="5236402" cy="4998923"/>
-                    </a:xfrm>
-                    <a:prstGeom prst="rect">
-                      <a:avLst/>
-                    </a:prstGeom>
-                    <a:noFill/>
-                    <a:ln>
-                      <a:noFill/>
-                    </a:ln>
-                  </pic:spPr>
-                </pic:pic>
-              </a:graphicData>
-            </a:graphic>
-          </wp:inline>
-        </w:drawing>
-      </w:r>
-    </w:p>
-    <w:p>
-      <w:r>
-        <w:br w:type="page"/>
-      </w:r>
-    </w:p>
-    <w:p>
-      <w:r>
-        <w:lastRenderedPageBreak/>
-        <w:t>Kräfte</w:t>
-      </w:r>
-      <w:r>
-        <w:br/>
-      </w:r>
-      <w:r>
-        <w:rPr>
-          <w:noProof/>
-          <w:lang w:eastAsia="de-DE"/>
-        </w:rPr>
-        <w:drawing>
-          <wp:inline distT="0" distB="0" distL="0" distR="0" wp14:anchorId="7C1A2A48" wp14:editId="2D0B31B6">
-            <wp:extent cx="5156200" cy="5918200"/>
-            <wp:effectExtent l="0" t="0" r="6350" b="6350"/>
-            <wp:docPr id="14" name="Grafik 14"/>
-            <wp:cNvGraphicFramePr>
-              <a:graphicFrameLocks xmlns:a="http://schemas.openxmlformats.org/drawingml/2006/main" noChangeAspect="1"/>
-            </wp:cNvGraphicFramePr>
-            <a:graphic xmlns:a="http://schemas.openxmlformats.org/drawingml/2006/main">
-              <a:graphicData uri="http://schemas.openxmlformats.org/drawingml/2006/picture">
-                <pic:pic xmlns:pic="http://schemas.openxmlformats.org/drawingml/2006/picture">
-                  <pic:nvPicPr>
-                    <pic:cNvPr id="0" name="Picture 6"/>
-                    <pic:cNvPicPr>
-                      <a:picLocks noChangeAspect="1" noChangeArrowheads="1"/>
-                    </pic:cNvPicPr>
-                  </pic:nvPicPr>
-                  <pic:blipFill>
-                    <a:blip r:embed="rId16">
-                      <a:extLst>
-                        <a:ext uri="{28A0092B-C50C-407E-A947-70E740481C1C}">
-                          <a14:useLocalDpi xmlns:a14="http://schemas.microsoft.com/office/drawing/2010/main" val="0"/>
-                        </a:ext>
-                      </a:extLst>
-                    </a:blip>
-                    <a:srcRect/>
-                    <a:stretch>
-                      <a:fillRect/>
-                    </a:stretch>
-                  </pic:blipFill>
-                  <pic:spPr bwMode="auto">
-                    <a:xfrm>
-                      <a:off x="0" y="0"/>
-                      <a:ext cx="5156200" cy="5918200"/>
-                    </a:xfrm>
-                    <a:prstGeom prst="rect">
-                      <a:avLst/>
-                    </a:prstGeom>
-                    <a:noFill/>
-                    <a:ln>
-                      <a:noFill/>
-                    </a:ln>
-                  </pic:spPr>
-                </pic:pic>
-              </a:graphicData>
-            </a:graphic>
-          </wp:inline>
-        </w:drawing>
-      </w:r>
-    </w:p>
-    <w:p>
-      <w:r>
-        <w:br w:type="page"/>
-      </w:r>
-    </w:p>
-    <w:p>
-      <w:r>
-        <w:lastRenderedPageBreak/>
-        <w:t>Replay</w:t>
-      </w:r>
-      <w:r>
-        <w:br/>
-      </w:r>
-      <w:r>
-        <w:rPr>
-          <w:noProof/>
-          <w:lang w:eastAsia="de-DE"/>
-        </w:rPr>
-        <w:drawing>
-          <wp:inline distT="0" distB="0" distL="0" distR="0" wp14:anchorId="5F6A1CFA" wp14:editId="6FE23016">
-            <wp:extent cx="4886325" cy="7172325"/>
-            <wp:effectExtent l="0" t="0" r="9525" b="9525"/>
-            <wp:docPr id="16" name="Grafik 16"/>
-            <wp:cNvGraphicFramePr>
-              <a:graphicFrameLocks xmlns:a="http://schemas.openxmlformats.org/drawingml/2006/main" noChangeAspect="1"/>
-            </wp:cNvGraphicFramePr>
-            <a:graphic xmlns:a="http://schemas.openxmlformats.org/drawingml/2006/main">
-              <a:graphicData uri="http://schemas.openxmlformats.org/drawingml/2006/picture">
-                <pic:pic xmlns:pic="http://schemas.openxmlformats.org/drawingml/2006/picture">
-                  <pic:nvPicPr>
-                    <pic:cNvPr id="0" name="Picture 3"/>
-                    <pic:cNvPicPr>
-                      <a:picLocks noChangeAspect="1" noChangeArrowheads="1"/>
-                    </pic:cNvPicPr>
-                  </pic:nvPicPr>
-                  <pic:blipFill>
-                    <a:blip r:embed="rId17">
-                      <a:extLst>
-                        <a:ext uri="{28A0092B-C50C-407E-A947-70E740481C1C}">
-                          <a14:useLocalDpi xmlns:a14="http://schemas.microsoft.com/office/drawing/2010/main" val="0"/>
-                        </a:ext>
-                      </a:extLst>
-                    </a:blip>
-                    <a:srcRect/>
-                    <a:stretch>
-                      <a:fillRect/>
-                    </a:stretch>
-                  </pic:blipFill>
-                  <pic:spPr bwMode="auto">
-                    <a:xfrm>
-                      <a:off x="0" y="0"/>
-                      <a:ext cx="4886325" cy="7172325"/>
-                    </a:xfrm>
-                    <a:prstGeom prst="rect">
-                      <a:avLst/>
-                    </a:prstGeom>
-                    <a:noFill/>
-                    <a:ln>
-                      <a:noFill/>
-                    </a:ln>
-                  </pic:spPr>
-                </pic:pic>
-              </a:graphicData>
-            </a:graphic>
-          </wp:inline>
-        </w:drawing>
-      </w:r>
-    </w:p>
-    <w:p>
-      <w:pPr>
-        <w:rPr>
-          <w:rFonts w:asciiTheme="majorHAnsi" w:eastAsiaTheme="majorEastAsia" w:hAnsiTheme="majorHAnsi" w:cstheme="majorBidi"/>
-          <w:sz w:val="32"/>
-          <w:szCs w:val="32"/>
-        </w:rPr>
-      </w:pPr>
-      <w:bookmarkStart w:id="9" w:name="_Toc513952272"/>
-      <w:r>
-        <w:rPr>
-          <w:sz w:val="32"/>
-          <w:szCs w:val="32"/>
-        </w:rPr>
-        <w:br w:type="page"/>
-      </w:r>
-    </w:p>
+    <w:p/>
+    <w:p/>
+    <w:p/>
+    <w:p/>
+    <w:p/>
+    <w:p/>
+    <w:p/>
+    <w:p/>
+    <w:p/>
+    <w:p/>
+    <w:p/>
+    <w:p/>
+    <w:p/>
+    <w:p/>
+    <w:p/>
     <w:p>
       <w:pPr>
         <w:pStyle w:val="berschrift2"/>
         <w:rPr>
-          <w:color w:val="auto"/>
-          <w:sz w:val="32"/>
-          <w:szCs w:val="32"/>
-        </w:rPr>
-      </w:pPr>
-      <w:proofErr w:type="spellStart"/>
-      <w:r>
-        <w:rPr>
-          <w:color w:val="auto"/>
-          <w:sz w:val="32"/>
-          <w:szCs w:val="32"/>
-        </w:rPr>
-        <w:lastRenderedPageBreak/>
-        <w:t>hMSC</w:t>
-      </w:r>
-      <w:proofErr w:type="spellEnd"/>
-    </w:p>
-    <w:p>
-      <w:r>
-        <w:rPr>
-          <w:noProof/>
-          <w:lang w:eastAsia="de-DE"/>
-        </w:rPr>
-        <w:drawing>
-          <wp:inline distT="0" distB="0" distL="0" distR="0" wp14:anchorId="0D6A4A63" wp14:editId="60254CD6">
-            <wp:extent cx="5248275" cy="5057775"/>
-            <wp:effectExtent l="0" t="0" r="9525" b="9525"/>
-            <wp:docPr id="17" name="Grafik 17"/>
-            <wp:cNvGraphicFramePr>
-              <a:graphicFrameLocks xmlns:a="http://schemas.openxmlformats.org/drawingml/2006/main" noChangeAspect="1"/>
-            </wp:cNvGraphicFramePr>
-            <a:graphic xmlns:a="http://schemas.openxmlformats.org/drawingml/2006/main">
-              <a:graphicData uri="http://schemas.openxmlformats.org/drawingml/2006/picture">
-                <pic:pic xmlns:pic="http://schemas.openxmlformats.org/drawingml/2006/picture">
-                  <pic:nvPicPr>
-                    <pic:cNvPr id="0" name="Picture 1"/>
-                    <pic:cNvPicPr>
-                      <a:picLocks noChangeAspect="1" noChangeArrowheads="1"/>
-                    </pic:cNvPicPr>
-                  </pic:nvPicPr>
-                  <pic:blipFill>
-                    <a:blip r:embed="rId18">
-                      <a:extLst>
-                        <a:ext uri="{28A0092B-C50C-407E-A947-70E740481C1C}">
-                          <a14:useLocalDpi xmlns:a14="http://schemas.microsoft.com/office/drawing/2010/main" val="0"/>
-                        </a:ext>
-                      </a:extLst>
-                    </a:blip>
-                    <a:srcRect/>
-                    <a:stretch>
-                      <a:fillRect/>
-                    </a:stretch>
-                  </pic:blipFill>
-                  <pic:spPr bwMode="auto">
-                    <a:xfrm>
-                      <a:off x="0" y="0"/>
-                      <a:ext cx="5248275" cy="5057775"/>
-                    </a:xfrm>
-                    <a:prstGeom prst="rect">
-                      <a:avLst/>
-                    </a:prstGeom>
-                    <a:noFill/>
-                    <a:ln>
-                      <a:noFill/>
-                    </a:ln>
-                  </pic:spPr>
-                </pic:pic>
-              </a:graphicData>
-            </a:graphic>
-          </wp:inline>
-        </w:drawing>
-      </w:r>
-    </w:p>
-    <w:p>
-      <w:pPr>
-        <w:rPr>
-          <w:rFonts w:asciiTheme="majorHAnsi" w:eastAsiaTheme="majorEastAsia" w:hAnsiTheme="majorHAnsi" w:cstheme="majorBidi"/>
-          <w:sz w:val="32"/>
-          <w:szCs w:val="32"/>
-        </w:rPr>
-      </w:pPr>
-      <w:r>
-        <w:rPr>
-          <w:sz w:val="32"/>
-          <w:szCs w:val="32"/>
-        </w:rPr>
-        <w:br w:type="page"/>
-      </w:r>
-    </w:p>
-    <w:p>
-      <w:pPr>
-        <w:pStyle w:val="berschrift2"/>
-        <w:rPr>
-          <w:color w:val="auto"/>
-          <w:sz w:val="32"/>
-          <w:szCs w:val="32"/>
+          <w:rFonts w:asciiTheme="minorHAnsi" w:eastAsiaTheme="minorHAnsi" w:hAnsiTheme="minorHAnsi" w:cstheme="minorBidi"/>
+          <w:sz w:val="22"/>
+          <w:szCs w:val="22"/>
         </w:rPr>
       </w:pPr>
       <w:r>
@@ -12094,28 +11900,8 @@
         <w:lastRenderedPageBreak/>
         <w:t>UML Klassendiagramm</w:t>
       </w:r>
-      <w:bookmarkEnd w:id="9"/>
-    </w:p>
-    <w:p>
-      <w:r>
-        <w:t>Erläuterung des Klassendiagramms:</w:t>
-      </w:r>
-      <w:r>
-        <w:rPr>
-          <w:noProof/>
-        </w:rPr>
-        <w:t xml:space="preserve"> </w:t>
-      </w:r>
-    </w:p>
-    <w:p>
-      <w:pPr>
-        <w:rPr>
-          <w:rFonts w:asciiTheme="majorHAnsi" w:eastAsiaTheme="majorEastAsia" w:hAnsiTheme="majorHAnsi" w:cstheme="majorBidi"/>
-          <w:sz w:val="32"/>
-          <w:szCs w:val="32"/>
-        </w:rPr>
-      </w:pPr>
-      <w:bookmarkStart w:id="10" w:name="_Toc513952273"/>
+      <w:bookmarkStart w:id="9" w:name="_Toc513952273"/>
+      <w:bookmarkEnd w:id="8"/>
       <w:r>
         <w:rPr>
           <w:noProof/>
@@ -12147,7 +11933,7 @@
                     </pic:cNvPicPr>
                   </pic:nvPicPr>
                   <pic:blipFill>
-                    <a:blip r:embed="rId19" cstate="print">
+                    <a:blip r:embed="rId15" cstate="print">
                       <a:extLst>
                         <a:ext uri="{28A0092B-C50C-407E-A947-70E740481C1C}">
                           <a14:useLocalDpi xmlns:a14="http://schemas.microsoft.com/office/drawing/2010/main" val="0"/>
@@ -12210,7 +11996,7 @@
         <w:lastRenderedPageBreak/>
         <w:t>Funktionalitätsplanung</w:t>
       </w:r>
-      <w:bookmarkEnd w:id="10"/>
+      <w:bookmarkEnd w:id="9"/>
     </w:p>
     <w:tbl>
       <w:tblPr>
@@ -12244,7 +12030,7 @@
                 <w:b/>
               </w:rPr>
             </w:pPr>
-            <w:bookmarkStart w:id="11" w:name="_Hlk479777204"/>
+            <w:bookmarkStart w:id="10" w:name="_Hlk479777204"/>
             <w:proofErr w:type="spellStart"/>
             <w:r>
               <w:rPr>
@@ -18258,8 +18044,8 @@
           <w:szCs w:val="32"/>
         </w:rPr>
       </w:pPr>
-      <w:bookmarkStart w:id="12" w:name="_Toc513952274"/>
-      <w:bookmarkEnd w:id="11"/>
+      <w:bookmarkStart w:id="11" w:name="_Toc513952274"/>
+      <w:bookmarkEnd w:id="10"/>
     </w:p>
     <w:p>
       <w:pPr>
@@ -18287,7 +18073,7 @@
         </w:rPr>
         <w:t>Unittests</w:t>
       </w:r>
-      <w:bookmarkEnd w:id="12"/>
+      <w:bookmarkEnd w:id="11"/>
     </w:p>
     <w:tbl>
       <w:tblPr>
@@ -18559,7 +18345,7 @@
           <w:szCs w:val="32"/>
         </w:rPr>
       </w:pPr>
-      <w:bookmarkStart w:id="13" w:name="_Toc513952275"/>
+      <w:bookmarkStart w:id="12" w:name="_Toc513952275"/>
       <w:r>
         <w:rPr>
           <w:sz w:val="32"/>
@@ -18586,7 +18372,7 @@
         <w:lastRenderedPageBreak/>
         <w:t>Systemtests</w:t>
       </w:r>
-      <w:bookmarkEnd w:id="13"/>
+      <w:bookmarkEnd w:id="12"/>
     </w:p>
     <w:p>
       <w:pPr>
@@ -20488,7 +20274,7 @@
           <w:szCs w:val="40"/>
         </w:rPr>
       </w:pPr>
-      <w:bookmarkStart w:id="14" w:name="_Toc513952276"/>
+      <w:bookmarkStart w:id="13" w:name="_Toc513952276"/>
       <w:r>
         <w:rPr>
           <w:color w:val="auto"/>
@@ -20498,7 +20284,7 @@
         <w:lastRenderedPageBreak/>
         <w:t>Iteration III</w:t>
       </w:r>
-      <w:bookmarkEnd w:id="14"/>
+      <w:bookmarkEnd w:id="13"/>
     </w:p>
     <w:p>
       <w:pPr>
@@ -20509,7 +20295,7 @@
           <w:szCs w:val="32"/>
         </w:rPr>
       </w:pPr>
-      <w:bookmarkStart w:id="15" w:name="_Toc513952277"/>
+      <w:bookmarkStart w:id="14" w:name="_Toc513952277"/>
       <w:r>
         <w:rPr>
           <w:color w:val="auto"/>
@@ -20518,7 +20304,7 @@
         </w:rPr>
         <w:t>User-Stories</w:t>
       </w:r>
-      <w:bookmarkEnd w:id="15"/>
+      <w:bookmarkEnd w:id="14"/>
     </w:p>
     <w:tbl>
       <w:tblPr>
@@ -21677,11 +21463,12 @@
             <w:tcW w:w="6458" w:type="dxa"/>
           </w:tcPr>
           <w:p>
-            <w:proofErr w:type="spellStart"/>
-            <w:r>
-              <w:t>Taric</w:t>
-            </w:r>
-            <w:proofErr w:type="spellEnd"/>
+            <w:r>
+              <w:t>Tari</w:t>
+            </w:r>
+            <w:r>
+              <w:t>k</w:t>
+            </w:r>
             <w:r>
               <w:t xml:space="preserve"> Karaca</w:t>
             </w:r>
@@ -21805,7 +21592,7 @@
           <w:szCs w:val="32"/>
         </w:rPr>
       </w:pPr>
-      <w:bookmarkStart w:id="16" w:name="_Toc513952278"/>
+      <w:bookmarkStart w:id="15" w:name="_Toc513952278"/>
       <w:r>
         <w:rPr>
           <w:color w:val="auto"/>
@@ -21815,7 +21602,7 @@
         <w:lastRenderedPageBreak/>
         <w:t>MSCs</w:t>
       </w:r>
-      <w:bookmarkEnd w:id="16"/>
+      <w:bookmarkEnd w:id="15"/>
     </w:p>
     <w:p>
       <w:proofErr w:type="spellStart"/>
@@ -21849,7 +21636,7 @@
                     </pic:cNvPicPr>
                   </pic:nvPicPr>
                   <pic:blipFill>
-                    <a:blip r:embed="rId20">
+                    <a:blip r:embed="rId16">
                       <a:extLst>
                         <a:ext uri="{28A0092B-C50C-407E-A947-70E740481C1C}">
                           <a14:useLocalDpi xmlns:a14="http://schemas.microsoft.com/office/drawing/2010/main" val="0"/>
@@ -21917,7 +21704,7 @@
                     </pic:cNvPicPr>
                   </pic:nvPicPr>
                   <pic:blipFill>
-                    <a:blip r:embed="rId21">
+                    <a:blip r:embed="rId17">
                       <a:extLst>
                         <a:ext uri="{28A0092B-C50C-407E-A947-70E740481C1C}">
                           <a14:useLocalDpi xmlns:a14="http://schemas.microsoft.com/office/drawing/2010/main" val="0"/>
@@ -21985,7 +21772,7 @@
                     </pic:cNvPicPr>
                   </pic:nvPicPr>
                   <pic:blipFill>
-                    <a:blip r:embed="rId22">
+                    <a:blip r:embed="rId18">
                       <a:extLst>
                         <a:ext uri="{28A0092B-C50C-407E-A947-70E740481C1C}">
                           <a14:useLocalDpi xmlns:a14="http://schemas.microsoft.com/office/drawing/2010/main" val="0"/>
@@ -22053,7 +21840,7 @@
                     </pic:cNvPicPr>
                   </pic:nvPicPr>
                   <pic:blipFill>
-                    <a:blip r:embed="rId23">
+                    <a:blip r:embed="rId19">
                       <a:extLst>
                         <a:ext uri="{28A0092B-C50C-407E-A947-70E740481C1C}">
                           <a14:useLocalDpi xmlns:a14="http://schemas.microsoft.com/office/drawing/2010/main" val="0"/>
@@ -22121,7 +21908,7 @@
                     </pic:cNvPicPr>
                   </pic:nvPicPr>
                   <pic:blipFill>
-                    <a:blip r:embed="rId24">
+                    <a:blip r:embed="rId20">
                       <a:extLst>
                         <a:ext uri="{28A0092B-C50C-407E-A947-70E740481C1C}">
                           <a14:useLocalDpi xmlns:a14="http://schemas.microsoft.com/office/drawing/2010/main" val="0"/>
@@ -22191,7 +21978,7 @@
                     </pic:cNvPicPr>
                   </pic:nvPicPr>
                   <pic:blipFill>
-                    <a:blip r:embed="rId25">
+                    <a:blip r:embed="rId21">
                       <a:extLst>
                         <a:ext uri="{28A0092B-C50C-407E-A947-70E740481C1C}">
                           <a14:useLocalDpi xmlns:a14="http://schemas.microsoft.com/office/drawing/2010/main" val="0"/>
@@ -22238,7 +22025,7 @@
           <w:szCs w:val="32"/>
         </w:rPr>
       </w:pPr>
-      <w:bookmarkStart w:id="17" w:name="_Toc513952279"/>
+      <w:bookmarkStart w:id="16" w:name="_Toc513952279"/>
       <w:r>
         <w:rPr>
           <w:color w:val="auto"/>
@@ -22247,7 +22034,7 @@
         </w:rPr>
         <w:t>UML Klassendiagramm</w:t>
       </w:r>
-      <w:bookmarkEnd w:id="17"/>
+      <w:bookmarkEnd w:id="16"/>
     </w:p>
     <w:p>
       <w:r>
@@ -22255,6 +22042,59 @@
       </w:r>
     </w:p>
     <w:p>
+      <w:r>
+        <w:rPr>
+          <w:noProof/>
+        </w:rPr>
+        <w:drawing>
+          <wp:inline distT="0" distB="0" distL="0" distR="0" wp14:anchorId="1626AD21" wp14:editId="5729B1CB">
+            <wp:extent cx="4828195" cy="7837714"/>
+            <wp:effectExtent l="0" t="0" r="0" b="0"/>
+            <wp:docPr id="8" name="Grafik 8"/>
+            <wp:cNvGraphicFramePr>
+              <a:graphicFrameLocks xmlns:a="http://schemas.openxmlformats.org/drawingml/2006/main" noChangeAspect="1"/>
+            </wp:cNvGraphicFramePr>
+            <a:graphic xmlns:a="http://schemas.openxmlformats.org/drawingml/2006/main">
+              <a:graphicData uri="http://schemas.openxmlformats.org/drawingml/2006/picture">
+                <pic:pic xmlns:pic="http://schemas.openxmlformats.org/drawingml/2006/picture">
+                  <pic:nvPicPr>
+                    <pic:cNvPr id="0" name="Picture 6"/>
+                    <pic:cNvPicPr>
+                      <a:picLocks noChangeAspect="1" noChangeArrowheads="1"/>
+                    </pic:cNvPicPr>
+                  </pic:nvPicPr>
+                  <pic:blipFill>
+                    <a:blip r:embed="rId22" cstate="print">
+                      <a:extLst>
+                        <a:ext uri="{28A0092B-C50C-407E-A947-70E740481C1C}">
+                          <a14:useLocalDpi xmlns:a14="http://schemas.microsoft.com/office/drawing/2010/main" val="0"/>
+                        </a:ext>
+                      </a:extLst>
+                    </a:blip>
+                    <a:srcRect/>
+                    <a:stretch>
+                      <a:fillRect/>
+                    </a:stretch>
+                  </pic:blipFill>
+                  <pic:spPr bwMode="auto">
+                    <a:xfrm>
+                      <a:off x="0" y="0"/>
+                      <a:ext cx="4830436" cy="7841352"/>
+                    </a:xfrm>
+                    <a:prstGeom prst="rect">
+                      <a:avLst/>
+                    </a:prstGeom>
+                    <a:noFill/>
+                    <a:ln>
+                      <a:noFill/>
+                    </a:ln>
+                  </pic:spPr>
+                </pic:pic>
+              </a:graphicData>
+            </a:graphic>
+          </wp:inline>
+        </w:drawing>
+      </w:r>
       <w:r>
         <w:br w:type="page"/>
       </w:r>
@@ -22269,7 +22109,7 @@
           <w:szCs w:val="32"/>
         </w:rPr>
       </w:pPr>
-      <w:bookmarkStart w:id="18" w:name="_Toc513952280"/>
+      <w:bookmarkStart w:id="17" w:name="_Toc513952280"/>
       <w:r>
         <w:rPr>
           <w:color w:val="auto"/>
@@ -22278,7 +22118,7 @@
         </w:rPr>
         <w:t>Funktionalitätsplanung</w:t>
       </w:r>
-      <w:bookmarkEnd w:id="18"/>
+      <w:bookmarkEnd w:id="17"/>
     </w:p>
     <w:tbl>
       <w:tblPr>
@@ -22966,7 +22806,15 @@
           </w:tcPr>
           <w:p>
             <w:r>
-              <w:t>WeaponType.java, Weypon.java</w:t>
+              <w:t>WeaponType.java, W</w:t>
+            </w:r>
+            <w:r>
+              <w:t>ea</w:t>
+            </w:r>
+            <w:bookmarkStart w:id="18" w:name="_GoBack"/>
+            <w:bookmarkEnd w:id="18"/>
+            <w:r>
+              <w:t>pon.java</w:t>
             </w:r>
           </w:p>
         </w:tc>
@@ -23365,7 +23213,10 @@
           </w:tcPr>
           <w:p>
             <w:r>
-              <w:t>Airdrop.java, AirdropCrate.java, AirdropChute.java, World.java</w:t>
+              <w:t>WorldHandler</w:t>
+            </w:r>
+            <w:r>
+              <w:t>.java, AirdropCrate.java, AirdropChute.java, World.java</w:t>
             </w:r>
           </w:p>
         </w:tc>
@@ -23824,7 +23675,11 @@
           </w:tcPr>
           <w:p>
             <w:r>
-              <w:t>Erweiterung des Hauptmenüs</w:t>
+              <w:t xml:space="preserve">Erweiterung des </w:t>
+            </w:r>
+            <w:r>
+              <w:lastRenderedPageBreak/>
+              <w:t>Hauptmenüs</w:t>
             </w:r>
           </w:p>
         </w:tc>
@@ -23834,6 +23689,7 @@
           </w:tcPr>
           <w:p>
             <w:r>
+              <w:lastRenderedPageBreak/>
               <w:t xml:space="preserve">2 Tage </w:t>
             </w:r>
           </w:p>
@@ -23861,6 +23717,7 @@
           </w:p>
           <w:p>
             <w:r>
+              <w:lastRenderedPageBreak/>
               <w:t>LobbyScreen.java</w:t>
             </w:r>
           </w:p>
@@ -23879,7 +23736,6 @@
           </w:tcPr>
           <w:p>
             <w:r>
-              <w:lastRenderedPageBreak/>
               <w:t>5.2</w:t>
             </w:r>
           </w:p>
@@ -25168,7 +25024,7 @@
               <w:rPr>
                 <w:b/>
               </w:rPr>
-              <w:t>…</w:t>
+              <w:t>1</w:t>
             </w:r>
           </w:p>
         </w:tc>
@@ -27894,7 +27750,9 @@
         <w:br w:type="page"/>
       </w:r>
     </w:p>
-    <w:p/>
+    <w:p>
+      <w:bookmarkStart w:id="21" w:name="_Hlk519307235"/>
+    </w:p>
     <w:p>
       <w:pPr>
         <w:pStyle w:val="berschrift1"/>
@@ -27905,7 +27763,7 @@
           <w:szCs w:val="40"/>
         </w:rPr>
       </w:pPr>
-      <w:bookmarkStart w:id="21" w:name="_Toc513952283"/>
+      <w:bookmarkStart w:id="22" w:name="_Toc513952283"/>
       <w:r>
         <w:rPr>
           <w:color w:val="auto"/>
@@ -27914,7 +27772,7 @@
         </w:rPr>
         <w:t>Nutzerhandbuch</w:t>
       </w:r>
-      <w:bookmarkEnd w:id="21"/>
+      <w:bookmarkEnd w:id="22"/>
     </w:p>
     <w:p>
       <w:pPr>
@@ -27925,7 +27783,7 @@
           <w:szCs w:val="32"/>
         </w:rPr>
       </w:pPr>
-      <w:bookmarkStart w:id="22" w:name="_Toc513952284"/>
+      <w:bookmarkStart w:id="23" w:name="_Toc513952284"/>
       <w:r>
         <w:rPr>
           <w:color w:val="auto"/>
@@ -27934,7 +27792,7 @@
         </w:rPr>
         <w:t>Technische Anforderungen</w:t>
       </w:r>
-      <w:bookmarkEnd w:id="22"/>
+      <w:bookmarkEnd w:id="23"/>
     </w:p>
     <w:p>
       <w:r>
@@ -27991,7 +27849,7 @@
           <w:szCs w:val="32"/>
         </w:rPr>
       </w:pPr>
-      <w:bookmarkStart w:id="23" w:name="_Toc513952285"/>
+      <w:bookmarkStart w:id="24" w:name="_Toc513952285"/>
       <w:r>
         <w:rPr>
           <w:color w:val="auto"/>
@@ -28016,13 +27874,13 @@
         </w:rPr>
         <w:t>anleitung</w:t>
       </w:r>
-      <w:bookmarkEnd w:id="23"/>
+      <w:bookmarkEnd w:id="24"/>
     </w:p>
     <w:p>
       <w:r>
         <w:t xml:space="preserve">Sicherstellen, dass Java 8 oder neuer installiert ist. Die neuste Version gibt es </w:t>
       </w:r>
-      <w:hyperlink r:id="rId26" w:history="1">
+      <w:hyperlink r:id="rId23" w:history="1">
         <w:r>
           <w:rPr>
             <w:rStyle w:val="Hyperlink"/>
@@ -28051,7 +27909,7 @@
           <w:szCs w:val="32"/>
         </w:rPr>
       </w:pPr>
-      <w:bookmarkStart w:id="24" w:name="_Toc513952286"/>
+      <w:bookmarkStart w:id="25" w:name="_Toc513952286"/>
       <w:r>
         <w:rPr>
           <w:color w:val="auto"/>
@@ -28060,7 +27918,7 @@
         </w:rPr>
         <w:t>Bedienungsanleitung</w:t>
       </w:r>
-      <w:bookmarkEnd w:id="24"/>
+      <w:bookmarkEnd w:id="25"/>
     </w:p>
     <w:p>
       <w:proofErr w:type="gramStart"/>
@@ -28087,10 +27945,11 @@
         <w:br/>
         <w:t>↑, ↓ Zum zielen</w:t>
       </w:r>
+      <w:bookmarkEnd w:id="21"/>
     </w:p>
     <w:p/>
     <w:sectPr>
-      <w:footerReference w:type="default" r:id="rId27"/>
+      <w:footerReference w:type="default" r:id="rId24"/>
       <w:pgSz w:w="11906" w:h="16838"/>
       <w:pgMar w:top="1417" w:right="1417" w:bottom="1134" w:left="1417" w:header="708" w:footer="708" w:gutter="0"/>
       <w:cols w:space="708"/>
@@ -29131,6 +28990,7 @@
     <w:lsdException w:name="HTML Sample" w:semiHidden="1" w:unhideWhenUsed="1"/>
     <w:lsdException w:name="HTML Typewriter" w:semiHidden="1" w:unhideWhenUsed="1"/>
     <w:lsdException w:name="HTML Variable" w:semiHidden="1" w:unhideWhenUsed="1"/>
+    <w:lsdException w:name="Normal Table" w:semiHidden="1" w:unhideWhenUsed="1"/>
     <w:lsdException w:name="annotation subject" w:semiHidden="1" w:unhideWhenUsed="1"/>
     <w:lsdException w:name="No List" w:semiHidden="1" w:unhideWhenUsed="1"/>
     <w:lsdException w:name="Outline List 1" w:semiHidden="1" w:unhideWhenUsed="1"/>
@@ -29174,8 +29034,10 @@
     <w:lsdException w:name="Table Elegant" w:semiHidden="1" w:unhideWhenUsed="1"/>
     <w:lsdException w:name="Table Professional" w:semiHidden="1" w:unhideWhenUsed="1"/>
     <w:lsdException w:name="Table Subtle 1" w:semiHidden="1" w:unhideWhenUsed="1"/>
+    <w:lsdException w:name="Table Subtle 2" w:semiHidden="1" w:unhideWhenUsed="1"/>
     <w:lsdException w:name="Table Web 1" w:semiHidden="1" w:unhideWhenUsed="1"/>
     <w:lsdException w:name="Table Web 2" w:semiHidden="1" w:unhideWhenUsed="1"/>
+    <w:lsdException w:name="Table Web 3" w:semiHidden="1" w:unhideWhenUsed="1"/>
     <w:lsdException w:name="Balloon Text" w:semiHidden="1" w:unhideWhenUsed="1"/>
     <w:lsdException w:name="Table Grid" w:uiPriority="39"/>
     <w:lsdException w:name="Table Theme" w:semiHidden="1" w:unhideWhenUsed="1"/>
@@ -30398,7 +30260,7 @@
 </file>
 
 <file path=customXml/itemProps1.xml><?xml version="1.0" encoding="utf-8"?>
-<ds:datastoreItem xmlns:ds="http://schemas.openxmlformats.org/officeDocument/2006/customXml" ds:itemID="{C7E8B8B6-0DD4-458A-B501-0AF2747E228D}">
+<ds:datastoreItem xmlns:ds="http://schemas.openxmlformats.org/officeDocument/2006/customXml" ds:itemID="{F6E28ECE-E038-4918-9FE7-00020C6E1DDA}">
   <ds:schemaRefs>
     <ds:schemaRef ds:uri="http://schemas.openxmlformats.org/officeDocument/2006/bibliography"/>
   </ds:schemaRefs>

</xml_diff>